<commit_message>
Promo material for v2.0
</commit_message>
<xml_diff>
--- a/Fake Syllabus.docx
+++ b/Fake Syllabus.docx
@@ -1,30 +1,34 @@
 
 <file path=word/document.xml><?xml version="1.0" encoding="utf-8"?>
-<w:document xmlns:wpc="http://schemas.microsoft.com/office/word/2010/wordprocessingCanvas" xmlns:cx="http://schemas.microsoft.com/office/drawing/2014/chartex" xmlns:cx1="http://schemas.microsoft.com/office/drawing/2015/9/8/chartex" xmlns:cx2="http://schemas.microsoft.com/office/drawing/2015/10/21/chartex" xmlns:cx3="http://schemas.microsoft.com/office/drawing/2016/5/9/chartex" xmlns:cx4="http://schemas.microsoft.com/office/drawing/2016/5/10/chartex" xmlns:cx5="http://schemas.microsoft.com/office/drawing/2016/5/11/chartex" xmlns:cx6="http://schemas.microsoft.com/office/drawing/2016/5/12/chartex" xmlns:cx7="http://schemas.microsoft.com/office/drawing/2016/5/13/chartex" xmlns:cx8="http://schemas.microsoft.com/office/drawing/2016/5/14/chartex" xmlns:mc="http://schemas.openxmlformats.org/markup-compatibility/2006" xmlns:aink="http://schemas.microsoft.com/office/drawing/2016/ink" xmlns:am3d="http://schemas.microsoft.com/office/drawing/2017/model3d" xmlns:o="urn:schemas-microsoft-com:office:office" xmlns:r="http://schemas.openxmlformats.org/officeDocument/2006/relationships" xmlns:m="http://schemas.openxmlformats.org/officeDocument/2006/math" xmlns:v="urn:schemas-microsoft-com:vml" xmlns:wp14="http://schemas.microsoft.com/office/word/2010/wordprocessingDrawing" xmlns:wp="http://schemas.openxmlformats.org/drawingml/2006/wordprocessingDrawing" xmlns:w10="urn:schemas-microsoft-com:office:word" xmlns:w="http://schemas.openxmlformats.org/wordprocessingml/2006/main" xmlns:w14="http://schemas.microsoft.com/office/word/2010/wordml" xmlns:w15="http://schemas.microsoft.com/office/word/2012/wordml" xmlns:w16cid="http://schemas.microsoft.com/office/word/2016/wordml/cid" xmlns:w16se="http://schemas.microsoft.com/office/word/2015/wordml/symex" xmlns:wpg="http://schemas.microsoft.com/office/word/2010/wordprocessingGroup" xmlns:wpi="http://schemas.microsoft.com/office/word/2010/wordprocessingInk" xmlns:wne="http://schemas.microsoft.com/office/word/2006/wordml" xmlns:wps="http://schemas.microsoft.com/office/word/2010/wordprocessingShape" mc:Ignorable="w14 w15 w16se w16cid wp14">
+<w:document xmlns:wpc="http://schemas.microsoft.com/office/word/2010/wordprocessingCanvas" xmlns:cx="http://schemas.microsoft.com/office/drawing/2014/chartex" xmlns:cx1="http://schemas.microsoft.com/office/drawing/2015/9/8/chartex" xmlns:cx2="http://schemas.microsoft.com/office/drawing/2015/10/21/chartex" xmlns:cx3="http://schemas.microsoft.com/office/drawing/2016/5/9/chartex" xmlns:cx4="http://schemas.microsoft.com/office/drawing/2016/5/10/chartex" xmlns:cx5="http://schemas.microsoft.com/office/drawing/2016/5/11/chartex" xmlns:cx6="http://schemas.microsoft.com/office/drawing/2016/5/12/chartex" xmlns:cx7="http://schemas.microsoft.com/office/drawing/2016/5/13/chartex" xmlns:cx8="http://schemas.microsoft.com/office/drawing/2016/5/14/chartex" xmlns:mc="http://schemas.openxmlformats.org/markup-compatibility/2006" xmlns:aink="http://schemas.microsoft.com/office/drawing/2016/ink" xmlns:am3d="http://schemas.microsoft.com/office/drawing/2017/model3d" xmlns:o="urn:schemas-microsoft-com:office:office" xmlns:r="http://schemas.openxmlformats.org/officeDocument/2006/relationships" xmlns:m="http://schemas.openxmlformats.org/officeDocument/2006/math" xmlns:v="urn:schemas-microsoft-com:vml" xmlns:wp14="http://schemas.microsoft.com/office/word/2010/wordprocessingDrawing" xmlns:wp="http://schemas.openxmlformats.org/drawingml/2006/wordprocessingDrawing" xmlns:w10="urn:schemas-microsoft-com:office:word" xmlns:w="http://schemas.openxmlformats.org/wordprocessingml/2006/main" xmlns:w14="http://schemas.microsoft.com/office/word/2010/wordml" xmlns:w15="http://schemas.microsoft.com/office/word/2012/wordml" xmlns:w16cex="http://schemas.microsoft.com/office/word/2018/wordml/cex" xmlns:w16cid="http://schemas.microsoft.com/office/word/2016/wordml/cid" xmlns:w16="http://schemas.microsoft.com/office/word/2018/wordml" xmlns:w16se="http://schemas.microsoft.com/office/word/2015/wordml/symex" xmlns:wpg="http://schemas.microsoft.com/office/word/2010/wordprocessingGroup" xmlns:wpi="http://schemas.microsoft.com/office/word/2010/wordprocessingInk" xmlns:wne="http://schemas.microsoft.com/office/word/2006/wordml" xmlns:wps="http://schemas.microsoft.com/office/word/2010/wordprocessingShape" mc:Ignorable="w14 w15 w16se w16cid w16 w16cex wp14">
   <w:body>
     <w:p>
       <w:pPr>
         <w:pStyle w:val="Title"/>
         <w:rPr>
-          <w:color w:val="0070C0"/>
+          <w:rFonts w:ascii="Bahnschrift" w:hAnsi="Bahnschrift"/>
+          <w:color w:val="ED7D31" w:themeColor="accent2"/>
         </w:rPr>
       </w:pPr>
       <w:r>
         <w:rPr>
-          <w:color w:val="0070C0"/>
+          <w:rFonts w:ascii="Bahnschrift" w:hAnsi="Bahnschrift"/>
+          <w:color w:val="ED7D31" w:themeColor="accent2"/>
         </w:rPr>
         <w:t>The Art of Scanning</w:t>
       </w:r>
       <w:r>
         <w:rPr>
-          <w:color w:val="0070C0"/>
+          <w:rFonts w:ascii="Bahnschrift" w:hAnsi="Bahnschrift"/>
+          <w:color w:val="ED7D31" w:themeColor="accent2"/>
         </w:rPr>
         <w:t xml:space="preserve"> </w:t>
       </w:r>
       <w:sdt>
         <w:sdtPr>
           <w:rPr>
-            <w:color w:val="0070C0"/>
+            <w:rFonts w:ascii="Bahnschrift" w:hAnsi="Bahnschrift"/>
+            <w:color w:val="ED7D31" w:themeColor="accent2"/>
           </w:rPr>
           <w:alias w:val="Syllabus:"/>
           <w:tag w:val="Syllabus:"/>
@@ -40,9 +44,10 @@
         <w:sdtContent>
           <w:r>
             <w:rPr>
+              <w:rFonts w:ascii="Bahnschrift" w:hAnsi="Bahnschrift"/>
               <w:b w:val="0"/>
               <w:bCs w:val="0"/>
-              <w:color w:val="0070C0"/>
+              <w:color w:val="ED7D31" w:themeColor="accent2"/>
             </w:rPr>
             <w:t>Syllabus</w:t>
           </w:r>
@@ -81,9 +86,15 @@
           <w:p>
             <w:pPr>
               <w:pStyle w:val="Heading1"/>
+              <w:rPr>
+                <w:rFonts w:ascii="Bahnschrift" w:hAnsi="Bahnschrift"/>
+              </w:rPr>
             </w:pPr>
             <w:sdt>
               <w:sdtPr>
+                <w:rPr>
+                  <w:rFonts w:ascii="Bahnschrift" w:hAnsi="Bahnschrift"/>
+                </w:rPr>
                 <w:alias w:val="Instructor:"/>
                 <w:tag w:val="Instructor:"/>
                 <w:id w:val="383999990"/>
@@ -98,7 +109,8 @@
               <w:sdtContent>
                 <w:r>
                   <w:rPr>
-                    <w:color w:val="4472C4" w:themeColor="accent1"/>
+                    <w:rFonts w:ascii="Bahnschrift" w:hAnsi="Bahnschrift"/>
+                    <w:color w:val="ED7D31" w:themeColor="accent2"/>
                   </w:rPr>
                   <w:t>Instructor</w:t>
                 </w:r>
@@ -106,16 +118,30 @@
             </w:sdt>
           </w:p>
           <w:p>
+            <w:pPr>
+              <w:rPr>
+                <w:rFonts w:ascii="Bahnschrift" w:hAnsi="Bahnschrift"/>
+              </w:rPr>
+            </w:pPr>
             <w:r>
+              <w:rPr>
+                <w:rFonts w:ascii="Bahnschrift" w:hAnsi="Bahnschrift"/>
+              </w:rPr>
               <w:t>Boris Connor</w:t>
             </w:r>
           </w:p>
           <w:p>
             <w:pPr>
               <w:pStyle w:val="Heading1"/>
+              <w:rPr>
+                <w:rFonts w:ascii="Bahnschrift" w:hAnsi="Bahnschrift"/>
+              </w:rPr>
             </w:pPr>
             <w:sdt>
               <w:sdtPr>
+                <w:rPr>
+                  <w:rFonts w:ascii="Bahnschrift" w:hAnsi="Bahnschrift"/>
+                </w:rPr>
                 <w:alias w:val="Phone:"/>
                 <w:tag w:val="Phone:"/>
                 <w:id w:val="1128136841"/>
@@ -130,7 +156,8 @@
               <w:sdtContent>
                 <w:r>
                   <w:rPr>
-                    <w:color w:val="4472C4" w:themeColor="accent1"/>
+                    <w:rFonts w:ascii="Bahnschrift" w:hAnsi="Bahnschrift"/>
+                    <w:color w:val="ED7D31" w:themeColor="accent2"/>
                   </w:rPr>
                   <w:t>Phone</w:t>
                 </w:r>
@@ -138,25 +165,30 @@
             </w:sdt>
           </w:p>
           <w:p>
+            <w:pPr>
+              <w:rPr>
+                <w:rFonts w:ascii="Bahnschrift" w:hAnsi="Bahnschrift"/>
+              </w:rPr>
+            </w:pPr>
             <w:r>
-              <w:t>+1 800-4</w:t>
-            </w:r>
-            <w:r>
-              <w:t>2</w:t>
-            </w:r>
-            <w:r>
-              <w:t>3-730</w:t>
-            </w:r>
-            <w:r>
-              <w:t>1</w:t>
+              <w:rPr>
+                <w:rFonts w:ascii="Bahnschrift" w:hAnsi="Bahnschrift"/>
+              </w:rPr>
+              <w:t>+1 800-423-7301</w:t>
             </w:r>
           </w:p>
           <w:p>
             <w:pPr>
               <w:pStyle w:val="Heading1"/>
+              <w:rPr>
+                <w:rFonts w:ascii="Bahnschrift" w:hAnsi="Bahnschrift"/>
+              </w:rPr>
             </w:pPr>
             <w:sdt>
               <w:sdtPr>
+                <w:rPr>
+                  <w:rFonts w:ascii="Bahnschrift" w:hAnsi="Bahnschrift"/>
+                </w:rPr>
                 <w:alias w:val="Email:"/>
                 <w:tag w:val="Email:"/>
                 <w:id w:val="1509716232"/>
@@ -171,7 +203,8 @@
               <w:sdtContent>
                 <w:r>
                   <w:rPr>
-                    <w:color w:val="4472C4" w:themeColor="accent1"/>
+                    <w:rFonts w:ascii="Bahnschrift" w:hAnsi="Bahnschrift"/>
+                    <w:color w:val="ED7D31" w:themeColor="accent2"/>
                   </w:rPr>
                   <w:t>Email</w:t>
                 </w:r>
@@ -179,19 +212,40 @@
             </w:sdt>
           </w:p>
           <w:p>
+            <w:pPr>
+              <w:rPr>
+                <w:rFonts w:ascii="Bahnschrift" w:hAnsi="Bahnschrift"/>
+                <w:lang w:val="fr-FR"/>
+              </w:rPr>
+            </w:pPr>
             <w:r>
+              <w:rPr>
+                <w:rFonts w:ascii="Bahnschrift" w:hAnsi="Bahnschrift"/>
+                <w:lang w:val="fr-FR"/>
+              </w:rPr>
               <w:t>b</w:t>
             </w:r>
             <w:r>
+              <w:rPr>
+                <w:rFonts w:ascii="Bahnschrift" w:hAnsi="Bahnschrift"/>
+                <w:lang w:val="fr-FR"/>
+              </w:rPr>
               <w:t>oris-scans@uwp.us</w:t>
             </w:r>
           </w:p>
           <w:p>
             <w:pPr>
               <w:pStyle w:val="Heading1"/>
+              <w:rPr>
+                <w:rFonts w:ascii="Bahnschrift" w:hAnsi="Bahnschrift"/>
+                <w:lang w:val="fr-FR"/>
+              </w:rPr>
             </w:pPr>
             <w:sdt>
               <w:sdtPr>
+                <w:rPr>
+                  <w:rFonts w:ascii="Bahnschrift" w:hAnsi="Bahnschrift"/>
+                </w:rPr>
                 <w:alias w:val="Office location:"/>
                 <w:tag w:val="Office location:"/>
                 <w:id w:val="-313567349"/>
@@ -206,7 +260,9 @@
               <w:sdtContent>
                 <w:r>
                   <w:rPr>
-                    <w:color w:val="4472C4" w:themeColor="accent1"/>
+                    <w:rFonts w:ascii="Bahnschrift" w:hAnsi="Bahnschrift"/>
+                    <w:color w:val="ED7D31" w:themeColor="accent2"/>
+                    <w:lang w:val="fr-FR"/>
                   </w:rPr>
                   <w:t>Office Location</w:t>
                 </w:r>
@@ -214,16 +270,30 @@
             </w:sdt>
           </w:p>
           <w:p>
+            <w:pPr>
+              <w:rPr>
+                <w:rFonts w:ascii="Bahnschrift" w:hAnsi="Bahnschrift"/>
+              </w:rPr>
+            </w:pPr>
             <w:r>
+              <w:rPr>
+                <w:rFonts w:ascii="Bahnschrift" w:hAnsi="Bahnschrift"/>
+              </w:rPr>
               <w:t>Room G203.1</w:t>
             </w:r>
           </w:p>
           <w:p>
             <w:pPr>
               <w:pStyle w:val="Heading1"/>
+              <w:rPr>
+                <w:rFonts w:ascii="Bahnschrift" w:hAnsi="Bahnschrift"/>
+              </w:rPr>
             </w:pPr>
             <w:sdt>
               <w:sdtPr>
+                <w:rPr>
+                  <w:rFonts w:ascii="Bahnschrift" w:hAnsi="Bahnschrift"/>
+                </w:rPr>
                 <w:alias w:val="Office hours:"/>
                 <w:tag w:val="Office hours:"/>
                 <w:id w:val="1871100205"/>
@@ -238,7 +308,8 @@
               <w:sdtContent>
                 <w:r>
                   <w:rPr>
-                    <w:color w:val="4472C4" w:themeColor="accent1"/>
+                    <w:rFonts w:ascii="Bahnschrift" w:hAnsi="Bahnschrift"/>
+                    <w:color w:val="ED7D31" w:themeColor="accent2"/>
                   </w:rPr>
                   <w:t>Office Hours</w:t>
                 </w:r>
@@ -246,10 +317,21 @@
             </w:sdt>
           </w:p>
           <w:p>
+            <w:pPr>
+              <w:rPr>
+                <w:rFonts w:ascii="Bahnschrift" w:hAnsi="Bahnschrift"/>
+              </w:rPr>
+            </w:pPr>
             <w:r>
+              <w:rPr>
+                <w:rFonts w:ascii="Bahnschrift" w:hAnsi="Bahnschrift"/>
+              </w:rPr>
               <w:t>Monday-Friday</w:t>
             </w:r>
             <w:r>
+              <w:rPr>
+                <w:rFonts w:ascii="Bahnschrift" w:hAnsi="Bahnschrift"/>
+              </w:rPr>
               <w:br/>
               <w:t>8am – 4pm</w:t>
             </w:r>
@@ -262,9 +344,15 @@
           <w:p>
             <w:pPr>
               <w:pStyle w:val="Heading1"/>
+              <w:rPr>
+                <w:rFonts w:ascii="Bahnschrift" w:hAnsi="Bahnschrift"/>
+              </w:rPr>
             </w:pPr>
             <w:sdt>
               <w:sdtPr>
+                <w:rPr>
+                  <w:rFonts w:ascii="Bahnschrift" w:hAnsi="Bahnschrift"/>
+                </w:rPr>
                 <w:alias w:val="Course overview:"/>
                 <w:tag w:val="Course overview:"/>
                 <w:id w:val="742681939"/>
@@ -278,58 +366,90 @@
               <w:sdtEndPr/>
               <w:sdtContent>
                 <w:r>
+                  <w:rPr>
+                    <w:rFonts w:ascii="Bahnschrift" w:hAnsi="Bahnschrift"/>
+                  </w:rPr>
                   <w:t>Course Overview</w:t>
                 </w:r>
               </w:sdtContent>
             </w:sdt>
           </w:p>
           <w:p>
+            <w:pPr>
+              <w:rPr>
+                <w:rFonts w:ascii="Bahnschrift" w:hAnsi="Bahnschrift"/>
+              </w:rPr>
+            </w:pPr>
             <w:r>
+              <w:rPr>
+                <w:rFonts w:ascii="Bahnschrift" w:hAnsi="Bahnschrift"/>
+              </w:rPr>
               <w:t xml:space="preserve">Students will </w:t>
             </w:r>
             <w:r>
+              <w:rPr>
+                <w:rFonts w:ascii="Bahnschrift" w:hAnsi="Bahnschrift"/>
+              </w:rPr>
               <w:t xml:space="preserve">learn about the </w:t>
             </w:r>
-            <w:proofErr w:type="spellStart"/>
             <w:r>
               <w:rPr>
+                <w:rFonts w:ascii="Bahnschrift" w:hAnsi="Bahnschrift"/>
                 <w:i/>
                 <w:iCs/>
               </w:rPr>
               <w:t>ImageScanner</w:t>
             </w:r>
-            <w:proofErr w:type="spellEnd"/>
             <w:r>
+              <w:rPr>
+                <w:rFonts w:ascii="Bahnschrift" w:hAnsi="Bahnschrift"/>
+              </w:rPr>
               <w:t xml:space="preserve"> API under guidance of </w:t>
             </w:r>
             <w:r>
+              <w:rPr>
+                <w:rFonts w:ascii="Bahnschrift" w:hAnsi="Bahnschrift"/>
+              </w:rPr>
               <w:t>an</w:t>
             </w:r>
             <w:r>
+              <w:rPr>
+                <w:rFonts w:ascii="Bahnschrift" w:hAnsi="Bahnschrift"/>
+              </w:rPr>
               <w:t xml:space="preserve"> instructor. There will also be a mandatory lecture every other week, followed by </w:t>
             </w:r>
             <w:r>
+              <w:rPr>
+                <w:rFonts w:ascii="Bahnschrift" w:hAnsi="Bahnschrift"/>
+              </w:rPr>
               <w:t>a coding session</w:t>
             </w:r>
             <w:r>
+              <w:rPr>
+                <w:rFonts w:ascii="Bahnschrift" w:hAnsi="Bahnschrift"/>
+              </w:rPr>
               <w:t>.</w:t>
             </w:r>
             <w:r>
+              <w:rPr>
+                <w:rFonts w:ascii="Bahnschrift" w:hAnsi="Bahnschrift"/>
+              </w:rPr>
               <w:br/>
-              <w:t xml:space="preserve">Half of the course </w:t>
-            </w:r>
-            <w:bookmarkStart w:id="0" w:name="_GoBack"/>
-            <w:bookmarkEnd w:id="0"/>
-            <w:r>
-              <w:t>will be spent fighting against the Image control and its incredibly strong urge to cut off content.</w:t>
+              <w:t>Half of the course will be spent fighting against the Image control and its incredibly strong urge to cut off content.</w:t>
             </w:r>
           </w:p>
           <w:p>
             <w:pPr>
               <w:pStyle w:val="Heading1"/>
+              <w:rPr>
+                <w:rFonts w:ascii="Bahnschrift" w:hAnsi="Bahnschrift"/>
+              </w:rPr>
             </w:pPr>
             <w:sdt>
               <w:sdtPr>
+                <w:rPr>
+                  <w:rFonts w:ascii="Bahnschrift" w:hAnsi="Bahnschrift"/>
+                </w:rPr>
                 <w:alias w:val="Required text:"/>
                 <w:tag w:val="Required text:"/>
                 <w:id w:val="374507827"/>
@@ -343,43 +463,62 @@
               <w:sdtEndPr/>
               <w:sdtContent>
                 <w:r>
+                  <w:rPr>
+                    <w:rFonts w:ascii="Bahnschrift" w:hAnsi="Bahnschrift"/>
+                  </w:rPr>
                   <w:t>Required Text</w:t>
                 </w:r>
               </w:sdtContent>
             </w:sdt>
           </w:p>
           <w:p>
+            <w:pPr>
+              <w:rPr>
+                <w:rFonts w:ascii="Bahnschrift" w:hAnsi="Bahnschrift"/>
+              </w:rPr>
+            </w:pPr>
             <w:r>
+              <w:rPr>
+                <w:rFonts w:ascii="Bahnschrift" w:hAnsi="Bahnschrift"/>
+              </w:rPr>
               <w:t>Why Your Scanner Might Actually Be Evil</w:t>
             </w:r>
             <w:r>
+              <w:rPr>
+                <w:rFonts w:ascii="Bahnschrift" w:hAnsi="Bahnschrift"/>
+              </w:rPr>
               <w:t xml:space="preserve">, </w:t>
             </w:r>
             <w:r>
               <w:rPr>
                 <w:rStyle w:val="Emphasis"/>
+                <w:rFonts w:ascii="Bahnschrift" w:hAnsi="Bahnschrift"/>
               </w:rPr>
-              <w:t xml:space="preserve">Caroline </w:t>
+              <w:t>Caroline Glados</w:t>
             </w:r>
-            <w:proofErr w:type="spellStart"/>
+          </w:p>
+          <w:p>
+            <w:pPr>
+              <w:rPr>
+                <w:rFonts w:ascii="Bahnschrift" w:hAnsi="Bahnschrift"/>
+              </w:rPr>
+            </w:pPr>
             <w:r>
               <w:rPr>
-                <w:rStyle w:val="Emphasis"/>
+                <w:rFonts w:ascii="Bahnschrift" w:hAnsi="Bahnschrift"/>
               </w:rPr>
-              <w:t>Glados</w:t>
-            </w:r>
-            <w:proofErr w:type="spellEnd"/>
-          </w:p>
-          <w:p>
-            <w:r>
               <w:t>Scanning Me Softly</w:t>
             </w:r>
             <w:r>
+              <w:rPr>
+                <w:rFonts w:ascii="Bahnschrift" w:hAnsi="Bahnschrift"/>
+              </w:rPr>
               <w:t xml:space="preserve">, </w:t>
             </w:r>
             <w:r>
               <w:rPr>
                 <w:rStyle w:val="Emphasis"/>
+                <w:rFonts w:ascii="Bahnschrift" w:hAnsi="Bahnschrift"/>
               </w:rPr>
               <w:t>Gordon Free-Man</w:t>
             </w:r>
@@ -387,9 +526,15 @@
           <w:p>
             <w:pPr>
               <w:pStyle w:val="Heading1"/>
+              <w:rPr>
+                <w:rFonts w:ascii="Bahnschrift" w:hAnsi="Bahnschrift"/>
+              </w:rPr>
             </w:pPr>
             <w:sdt>
               <w:sdtPr>
+                <w:rPr>
+                  <w:rFonts w:ascii="Bahnschrift" w:hAnsi="Bahnschrift"/>
+                </w:rPr>
                 <w:alias w:val="Course materials:"/>
                 <w:tag w:val="Course materials:"/>
                 <w:id w:val="1641920918"/>
@@ -403,68 +548,138 @@
               <w:sdtEndPr/>
               <w:sdtContent>
                 <w:r>
+                  <w:rPr>
+                    <w:rFonts w:ascii="Bahnschrift" w:hAnsi="Bahnschrift"/>
+                  </w:rPr>
                   <w:t>Course Materials</w:t>
                 </w:r>
               </w:sdtContent>
             </w:sdt>
           </w:p>
           <w:p>
+            <w:pPr>
+              <w:rPr>
+                <w:rFonts w:ascii="Bahnschrift" w:hAnsi="Bahnschrift"/>
+              </w:rPr>
+            </w:pPr>
             <w:r>
+              <w:rPr>
+                <w:rFonts w:ascii="Bahnschrift" w:hAnsi="Bahnschrift"/>
+              </w:rPr>
               <w:t xml:space="preserve">These materials are meant </w:t>
             </w:r>
             <w:r>
+              <w:rPr>
+                <w:rFonts w:ascii="Bahnschrift" w:hAnsi="Bahnschrift"/>
+              </w:rPr>
               <w:t>to support your learning efforts. They do not replace individual notes.</w:t>
             </w:r>
           </w:p>
           <w:p>
             <w:pPr>
               <w:pStyle w:val="ListBullet"/>
+              <w:rPr>
+                <w:rFonts w:ascii="Bahnschrift" w:hAnsi="Bahnschrift"/>
+              </w:rPr>
             </w:pPr>
             <w:r>
+              <w:rPr>
+                <w:rFonts w:ascii="Bahnschrift" w:hAnsi="Bahnschrift"/>
+              </w:rPr>
               <w:t>Online documentation</w:t>
             </w:r>
           </w:p>
           <w:p>
             <w:pPr>
               <w:pStyle w:val="ListBullet"/>
+              <w:rPr>
+                <w:rFonts w:ascii="Bahnschrift" w:hAnsi="Bahnschrift"/>
+              </w:rPr>
             </w:pPr>
             <w:r>
+              <w:rPr>
+                <w:rFonts w:ascii="Bahnschrift" w:hAnsi="Bahnschrift"/>
+              </w:rPr>
               <w:t>A great Scanner app – available in the Microsoft Store</w:t>
             </w:r>
           </w:p>
           <w:p>
             <w:pPr>
               <w:pStyle w:val="Heading1"/>
+              <w:rPr>
+                <w:rFonts w:ascii="Bahnschrift" w:hAnsi="Bahnschrift"/>
+              </w:rPr>
             </w:pPr>
             <w:r>
+              <w:rPr>
+                <w:rFonts w:ascii="Bahnschrift" w:hAnsi="Bahnschrift"/>
+              </w:rPr>
               <w:t>Requirements</w:t>
             </w:r>
           </w:p>
           <w:p>
+            <w:pPr>
+              <w:rPr>
+                <w:rFonts w:ascii="Bahnschrift" w:hAnsi="Bahnschrift"/>
+              </w:rPr>
+            </w:pPr>
             <w:r>
+              <w:rPr>
+                <w:rFonts w:ascii="Bahnschrift" w:hAnsi="Bahnschrift"/>
+              </w:rPr>
               <w:t>The following</w:t>
             </w:r>
             <w:r>
+              <w:rPr>
+                <w:rFonts w:ascii="Bahnschrift" w:hAnsi="Bahnschrift"/>
+              </w:rPr>
               <w:t xml:space="preserve"> are</w:t>
             </w:r>
             <w:r>
+              <w:rPr>
+                <w:rFonts w:ascii="Bahnschrift" w:hAnsi="Bahnschrift"/>
+              </w:rPr>
               <w:t xml:space="preserve"> mandatory requirements.</w:t>
             </w:r>
           </w:p>
           <w:p>
             <w:pPr>
               <w:pStyle w:val="ListBullet"/>
+              <w:rPr>
+                <w:rFonts w:ascii="Bahnschrift" w:hAnsi="Bahnschrift"/>
+              </w:rPr>
             </w:pPr>
             <w:r>
+              <w:rPr>
+                <w:rFonts w:ascii="Bahnschrift" w:hAnsi="Bahnschrift"/>
+              </w:rPr>
               <w:t>Your own imagination</w:t>
             </w:r>
           </w:p>
           <w:p>
             <w:pPr>
               <w:pStyle w:val="ListBullet"/>
+              <w:rPr>
+                <w:rFonts w:ascii="Bahnschrift" w:hAnsi="Bahnschrift"/>
+              </w:rPr>
             </w:pPr>
             <w:r>
-              <w:t>Windows 10 1803+</w:t>
+              <w:rPr>
+                <w:rFonts w:ascii="Bahnschrift" w:hAnsi="Bahnschrift"/>
+              </w:rPr>
+              <w:t>Windows 10 180</w:t>
+            </w:r>
+            <w:r>
+              <w:rPr>
+                <w:rFonts w:ascii="Bahnschrift" w:hAnsi="Bahnschrift"/>
+              </w:rPr>
+              <w:t>9</w:t>
+            </w:r>
+            <w:r>
+              <w:rPr>
+                <w:rFonts w:ascii="Bahnschrift" w:hAnsi="Bahnschrift"/>
+              </w:rPr>
+              <w:t>+</w:t>
             </w:r>
           </w:p>
         </w:tc>
@@ -473,9 +688,15 @@
     <w:p>
       <w:pPr>
         <w:pStyle w:val="Heading1"/>
+        <w:rPr>
+          <w:rFonts w:ascii="Bahnschrift" w:hAnsi="Bahnschrift"/>
+        </w:rPr>
       </w:pPr>
       <w:sdt>
         <w:sdtPr>
+          <w:rPr>
+            <w:rFonts w:ascii="Bahnschrift" w:hAnsi="Bahnschrift"/>
+          </w:rPr>
           <w:alias w:val="Homework policy:"/>
           <w:tag w:val="Homework policy:"/>
           <w:id w:val="-608356086"/>
@@ -489,28 +710,37 @@
         <w:sdtEndPr/>
         <w:sdtContent>
           <w:r>
+            <w:rPr>
+              <w:rFonts w:ascii="Bahnschrift" w:hAnsi="Bahnschrift"/>
+            </w:rPr>
             <w:t>Homework Policy</w:t>
           </w:r>
         </w:sdtContent>
       </w:sdt>
     </w:p>
     <w:p>
+      <w:pPr>
+        <w:rPr>
+          <w:rFonts w:ascii="Bahnschrift" w:hAnsi="Bahnschrift"/>
+        </w:rPr>
+      </w:pPr>
       <w:r>
+        <w:rPr>
+          <w:rFonts w:ascii="Bahnschrift" w:hAnsi="Bahnschrift"/>
+        </w:rPr>
         <w:t xml:space="preserve">Students need to present their progress weekly during a short meeting. All assignments </w:t>
       </w:r>
       <w:r>
+        <w:rPr>
+          <w:rFonts w:ascii="Bahnschrift" w:hAnsi="Bahnschrift"/>
+        </w:rPr>
         <w:t>must</w:t>
       </w:r>
       <w:r>
-        <w:t xml:space="preserve"> be solved alone. Sophisticated algorithms are used to detect invalid submissions. There has </w:t>
-      </w:r>
-      <w:proofErr w:type="gramStart"/>
-      <w:r>
-        <w:t>definitely never</w:t>
-      </w:r>
-      <w:proofErr w:type="gramEnd"/>
-      <w:r>
-        <w:t xml:space="preserve"> been anyone able to fool these.</w:t>
+        <w:rPr>
+          <w:rFonts w:ascii="Bahnschrift" w:hAnsi="Bahnschrift"/>
+        </w:rPr>
+        <w:t xml:space="preserve"> be solved alone. Sophisticated algorithms are used to detect invalid submissions. There has definitely never been anyone able to fool these.</w:t>
       </w:r>
     </w:p>
     <w:sectPr>
@@ -527,7 +757,7 @@
 </file>
 
 <file path=word/endnotes.xml><?xml version="1.0" encoding="utf-8"?>
-<w:endnotes xmlns:wpc="http://schemas.microsoft.com/office/word/2010/wordprocessingCanvas" xmlns:cx="http://schemas.microsoft.com/office/drawing/2014/chartex" xmlns:cx1="http://schemas.microsoft.com/office/drawing/2015/9/8/chartex" xmlns:cx2="http://schemas.microsoft.com/office/drawing/2015/10/21/chartex" xmlns:cx3="http://schemas.microsoft.com/office/drawing/2016/5/9/chartex" xmlns:cx4="http://schemas.microsoft.com/office/drawing/2016/5/10/chartex" xmlns:cx5="http://schemas.microsoft.com/office/drawing/2016/5/11/chartex" xmlns:cx6="http://schemas.microsoft.com/office/drawing/2016/5/12/chartex" xmlns:cx7="http://schemas.microsoft.com/office/drawing/2016/5/13/chartex" xmlns:cx8="http://schemas.microsoft.com/office/drawing/2016/5/14/chartex" xmlns:mc="http://schemas.openxmlformats.org/markup-compatibility/2006" xmlns:aink="http://schemas.microsoft.com/office/drawing/2016/ink" xmlns:am3d="http://schemas.microsoft.com/office/drawing/2017/model3d" xmlns:o="urn:schemas-microsoft-com:office:office" xmlns:r="http://schemas.openxmlformats.org/officeDocument/2006/relationships" xmlns:m="http://schemas.openxmlformats.org/officeDocument/2006/math" xmlns:v="urn:schemas-microsoft-com:vml" xmlns:wp14="http://schemas.microsoft.com/office/word/2010/wordprocessingDrawing" xmlns:wp="http://schemas.openxmlformats.org/drawingml/2006/wordprocessingDrawing" xmlns:w10="urn:schemas-microsoft-com:office:word" xmlns:w="http://schemas.openxmlformats.org/wordprocessingml/2006/main" xmlns:w14="http://schemas.microsoft.com/office/word/2010/wordml" xmlns:w15="http://schemas.microsoft.com/office/word/2012/wordml" xmlns:w16cid="http://schemas.microsoft.com/office/word/2016/wordml/cid" xmlns:w16se="http://schemas.microsoft.com/office/word/2015/wordml/symex" xmlns:wpg="http://schemas.microsoft.com/office/word/2010/wordprocessingGroup" xmlns:wpi="http://schemas.microsoft.com/office/word/2010/wordprocessingInk" xmlns:wne="http://schemas.microsoft.com/office/word/2006/wordml" xmlns:wps="http://schemas.microsoft.com/office/word/2010/wordprocessingShape" mc:Ignorable="w14 w15 w16se w16cid wp14">
+<w:endnotes xmlns:wpc="http://schemas.microsoft.com/office/word/2010/wordprocessingCanvas" xmlns:cx="http://schemas.microsoft.com/office/drawing/2014/chartex" xmlns:cx1="http://schemas.microsoft.com/office/drawing/2015/9/8/chartex" xmlns:cx2="http://schemas.microsoft.com/office/drawing/2015/10/21/chartex" xmlns:cx3="http://schemas.microsoft.com/office/drawing/2016/5/9/chartex" xmlns:cx4="http://schemas.microsoft.com/office/drawing/2016/5/10/chartex" xmlns:cx5="http://schemas.microsoft.com/office/drawing/2016/5/11/chartex" xmlns:cx6="http://schemas.microsoft.com/office/drawing/2016/5/12/chartex" xmlns:cx7="http://schemas.microsoft.com/office/drawing/2016/5/13/chartex" xmlns:cx8="http://schemas.microsoft.com/office/drawing/2016/5/14/chartex" xmlns:mc="http://schemas.openxmlformats.org/markup-compatibility/2006" xmlns:aink="http://schemas.microsoft.com/office/drawing/2016/ink" xmlns:am3d="http://schemas.microsoft.com/office/drawing/2017/model3d" xmlns:o="urn:schemas-microsoft-com:office:office" xmlns:r="http://schemas.openxmlformats.org/officeDocument/2006/relationships" xmlns:m="http://schemas.openxmlformats.org/officeDocument/2006/math" xmlns:v="urn:schemas-microsoft-com:vml" xmlns:wp14="http://schemas.microsoft.com/office/word/2010/wordprocessingDrawing" xmlns:wp="http://schemas.openxmlformats.org/drawingml/2006/wordprocessingDrawing" xmlns:w10="urn:schemas-microsoft-com:office:word" xmlns:w="http://schemas.openxmlformats.org/wordprocessingml/2006/main" xmlns:w14="http://schemas.microsoft.com/office/word/2010/wordml" xmlns:w15="http://schemas.microsoft.com/office/word/2012/wordml" xmlns:w16cex="http://schemas.microsoft.com/office/word/2018/wordml/cex" xmlns:w16cid="http://schemas.microsoft.com/office/word/2016/wordml/cid" xmlns:w16="http://schemas.microsoft.com/office/word/2018/wordml" xmlns:w16se="http://schemas.microsoft.com/office/word/2015/wordml/symex" xmlns:wpg="http://schemas.microsoft.com/office/word/2010/wordprocessingGroup" xmlns:wpi="http://schemas.microsoft.com/office/word/2010/wordprocessingInk" xmlns:wne="http://schemas.microsoft.com/office/word/2006/wordml" xmlns:wps="http://schemas.microsoft.com/office/word/2010/wordprocessingShape" mc:Ignorable="w14 w15 w16se w16cid w16 w16cex wp14">
   <w:endnote w:type="separator" w:id="-1">
     <w:p>
       <w:r>
@@ -546,7 +776,7 @@
 </file>
 
 <file path=word/footer1.xml><?xml version="1.0" encoding="utf-8"?>
-<w:ftr xmlns:wpc="http://schemas.microsoft.com/office/word/2010/wordprocessingCanvas" xmlns:cx="http://schemas.microsoft.com/office/drawing/2014/chartex" xmlns:cx1="http://schemas.microsoft.com/office/drawing/2015/9/8/chartex" xmlns:cx2="http://schemas.microsoft.com/office/drawing/2015/10/21/chartex" xmlns:cx3="http://schemas.microsoft.com/office/drawing/2016/5/9/chartex" xmlns:cx4="http://schemas.microsoft.com/office/drawing/2016/5/10/chartex" xmlns:cx5="http://schemas.microsoft.com/office/drawing/2016/5/11/chartex" xmlns:cx6="http://schemas.microsoft.com/office/drawing/2016/5/12/chartex" xmlns:cx7="http://schemas.microsoft.com/office/drawing/2016/5/13/chartex" xmlns:cx8="http://schemas.microsoft.com/office/drawing/2016/5/14/chartex" xmlns:mc="http://schemas.openxmlformats.org/markup-compatibility/2006" xmlns:aink="http://schemas.microsoft.com/office/drawing/2016/ink" xmlns:am3d="http://schemas.microsoft.com/office/drawing/2017/model3d" xmlns:o="urn:schemas-microsoft-com:office:office" xmlns:r="http://schemas.openxmlformats.org/officeDocument/2006/relationships" xmlns:m="http://schemas.openxmlformats.org/officeDocument/2006/math" xmlns:v="urn:schemas-microsoft-com:vml" xmlns:wp14="http://schemas.microsoft.com/office/word/2010/wordprocessingDrawing" xmlns:wp="http://schemas.openxmlformats.org/drawingml/2006/wordprocessingDrawing" xmlns:w10="urn:schemas-microsoft-com:office:word" xmlns:w="http://schemas.openxmlformats.org/wordprocessingml/2006/main" xmlns:w14="http://schemas.microsoft.com/office/word/2010/wordml" xmlns:w15="http://schemas.microsoft.com/office/word/2012/wordml" xmlns:w16cid="http://schemas.microsoft.com/office/word/2016/wordml/cid" xmlns:w16se="http://schemas.microsoft.com/office/word/2015/wordml/symex" xmlns:wpg="http://schemas.microsoft.com/office/word/2010/wordprocessingGroup" xmlns:wpi="http://schemas.microsoft.com/office/word/2010/wordprocessingInk" xmlns:wne="http://schemas.microsoft.com/office/word/2006/wordml" xmlns:wps="http://schemas.microsoft.com/office/word/2010/wordprocessingShape" mc:Ignorable="w14 w15 w16se w16cid wp14">
+<w:ftr xmlns:wpc="http://schemas.microsoft.com/office/word/2010/wordprocessingCanvas" xmlns:cx="http://schemas.microsoft.com/office/drawing/2014/chartex" xmlns:cx1="http://schemas.microsoft.com/office/drawing/2015/9/8/chartex" xmlns:cx2="http://schemas.microsoft.com/office/drawing/2015/10/21/chartex" xmlns:cx3="http://schemas.microsoft.com/office/drawing/2016/5/9/chartex" xmlns:cx4="http://schemas.microsoft.com/office/drawing/2016/5/10/chartex" xmlns:cx5="http://schemas.microsoft.com/office/drawing/2016/5/11/chartex" xmlns:cx6="http://schemas.microsoft.com/office/drawing/2016/5/12/chartex" xmlns:cx7="http://schemas.microsoft.com/office/drawing/2016/5/13/chartex" xmlns:cx8="http://schemas.microsoft.com/office/drawing/2016/5/14/chartex" xmlns:mc="http://schemas.openxmlformats.org/markup-compatibility/2006" xmlns:aink="http://schemas.microsoft.com/office/drawing/2016/ink" xmlns:am3d="http://schemas.microsoft.com/office/drawing/2017/model3d" xmlns:o="urn:schemas-microsoft-com:office:office" xmlns:r="http://schemas.openxmlformats.org/officeDocument/2006/relationships" xmlns:m="http://schemas.openxmlformats.org/officeDocument/2006/math" xmlns:v="urn:schemas-microsoft-com:vml" xmlns:wp14="http://schemas.microsoft.com/office/word/2010/wordprocessingDrawing" xmlns:wp="http://schemas.openxmlformats.org/drawingml/2006/wordprocessingDrawing" xmlns:w10="urn:schemas-microsoft-com:office:word" xmlns:w="http://schemas.openxmlformats.org/wordprocessingml/2006/main" xmlns:w14="http://schemas.microsoft.com/office/word/2010/wordml" xmlns:w15="http://schemas.microsoft.com/office/word/2012/wordml" xmlns:w16cex="http://schemas.microsoft.com/office/word/2018/wordml/cex" xmlns:w16cid="http://schemas.microsoft.com/office/word/2016/wordml/cid" xmlns:w16="http://schemas.microsoft.com/office/word/2018/wordml" xmlns:w16se="http://schemas.microsoft.com/office/word/2015/wordml/symex" xmlns:wpg="http://schemas.microsoft.com/office/word/2010/wordprocessingGroup" xmlns:wpi="http://schemas.microsoft.com/office/word/2010/wordprocessingInk" xmlns:wne="http://schemas.microsoft.com/office/word/2006/wordml" xmlns:wps="http://schemas.microsoft.com/office/word/2010/wordprocessingShape" mc:Ignorable="w14 w15 w16se w16cid w16 w16cex wp14">
   <w:tbl>
     <w:tblPr>
       <w:tblW w:w="5075" w:type="pct"/>
@@ -641,7 +871,7 @@
 </file>
 
 <file path=word/footnotes.xml><?xml version="1.0" encoding="utf-8"?>
-<w:footnotes xmlns:wpc="http://schemas.microsoft.com/office/word/2010/wordprocessingCanvas" xmlns:cx="http://schemas.microsoft.com/office/drawing/2014/chartex" xmlns:cx1="http://schemas.microsoft.com/office/drawing/2015/9/8/chartex" xmlns:cx2="http://schemas.microsoft.com/office/drawing/2015/10/21/chartex" xmlns:cx3="http://schemas.microsoft.com/office/drawing/2016/5/9/chartex" xmlns:cx4="http://schemas.microsoft.com/office/drawing/2016/5/10/chartex" xmlns:cx5="http://schemas.microsoft.com/office/drawing/2016/5/11/chartex" xmlns:cx6="http://schemas.microsoft.com/office/drawing/2016/5/12/chartex" xmlns:cx7="http://schemas.microsoft.com/office/drawing/2016/5/13/chartex" xmlns:cx8="http://schemas.microsoft.com/office/drawing/2016/5/14/chartex" xmlns:mc="http://schemas.openxmlformats.org/markup-compatibility/2006" xmlns:aink="http://schemas.microsoft.com/office/drawing/2016/ink" xmlns:am3d="http://schemas.microsoft.com/office/drawing/2017/model3d" xmlns:o="urn:schemas-microsoft-com:office:office" xmlns:r="http://schemas.openxmlformats.org/officeDocument/2006/relationships" xmlns:m="http://schemas.openxmlformats.org/officeDocument/2006/math" xmlns:v="urn:schemas-microsoft-com:vml" xmlns:wp14="http://schemas.microsoft.com/office/word/2010/wordprocessingDrawing" xmlns:wp="http://schemas.openxmlformats.org/drawingml/2006/wordprocessingDrawing" xmlns:w10="urn:schemas-microsoft-com:office:word" xmlns:w="http://schemas.openxmlformats.org/wordprocessingml/2006/main" xmlns:w14="http://schemas.microsoft.com/office/word/2010/wordml" xmlns:w15="http://schemas.microsoft.com/office/word/2012/wordml" xmlns:w16cid="http://schemas.microsoft.com/office/word/2016/wordml/cid" xmlns:w16se="http://schemas.microsoft.com/office/word/2015/wordml/symex" xmlns:wpg="http://schemas.microsoft.com/office/word/2010/wordprocessingGroup" xmlns:wpi="http://schemas.microsoft.com/office/word/2010/wordprocessingInk" xmlns:wne="http://schemas.microsoft.com/office/word/2006/wordml" xmlns:wps="http://schemas.microsoft.com/office/word/2010/wordprocessingShape" mc:Ignorable="w14 w15 w16se w16cid wp14">
+<w:footnotes xmlns:wpc="http://schemas.microsoft.com/office/word/2010/wordprocessingCanvas" xmlns:cx="http://schemas.microsoft.com/office/drawing/2014/chartex" xmlns:cx1="http://schemas.microsoft.com/office/drawing/2015/9/8/chartex" xmlns:cx2="http://schemas.microsoft.com/office/drawing/2015/10/21/chartex" xmlns:cx3="http://schemas.microsoft.com/office/drawing/2016/5/9/chartex" xmlns:cx4="http://schemas.microsoft.com/office/drawing/2016/5/10/chartex" xmlns:cx5="http://schemas.microsoft.com/office/drawing/2016/5/11/chartex" xmlns:cx6="http://schemas.microsoft.com/office/drawing/2016/5/12/chartex" xmlns:cx7="http://schemas.microsoft.com/office/drawing/2016/5/13/chartex" xmlns:cx8="http://schemas.microsoft.com/office/drawing/2016/5/14/chartex" xmlns:mc="http://schemas.openxmlformats.org/markup-compatibility/2006" xmlns:aink="http://schemas.microsoft.com/office/drawing/2016/ink" xmlns:am3d="http://schemas.microsoft.com/office/drawing/2017/model3d" xmlns:o="urn:schemas-microsoft-com:office:office" xmlns:r="http://schemas.openxmlformats.org/officeDocument/2006/relationships" xmlns:m="http://schemas.openxmlformats.org/officeDocument/2006/math" xmlns:v="urn:schemas-microsoft-com:vml" xmlns:wp14="http://schemas.microsoft.com/office/word/2010/wordprocessingDrawing" xmlns:wp="http://schemas.openxmlformats.org/drawingml/2006/wordprocessingDrawing" xmlns:w10="urn:schemas-microsoft-com:office:word" xmlns:w="http://schemas.openxmlformats.org/wordprocessingml/2006/main" xmlns:w14="http://schemas.microsoft.com/office/word/2010/wordml" xmlns:w15="http://schemas.microsoft.com/office/word/2012/wordml" xmlns:w16cex="http://schemas.microsoft.com/office/word/2018/wordml/cex" xmlns:w16cid="http://schemas.microsoft.com/office/word/2016/wordml/cid" xmlns:w16="http://schemas.microsoft.com/office/word/2018/wordml" xmlns:w16se="http://schemas.microsoft.com/office/word/2015/wordml/symex" xmlns:wpg="http://schemas.microsoft.com/office/word/2010/wordprocessingGroup" xmlns:wpi="http://schemas.microsoft.com/office/word/2010/wordprocessingInk" xmlns:wne="http://schemas.microsoft.com/office/word/2006/wordml" xmlns:wps="http://schemas.microsoft.com/office/word/2010/wordprocessingShape" mc:Ignorable="w14 w15 w16se w16cid w16 w16cex wp14">
   <w:footnote w:type="separator" w:id="-1">
     <w:p>
       <w:r>
@@ -660,7 +890,7 @@
 </file>
 
 <file path=word/header1.xml><?xml version="1.0" encoding="utf-8"?>
-<w:hdr xmlns:wpc="http://schemas.microsoft.com/office/word/2010/wordprocessingCanvas" xmlns:cx="http://schemas.microsoft.com/office/drawing/2014/chartex" xmlns:cx1="http://schemas.microsoft.com/office/drawing/2015/9/8/chartex" xmlns:cx2="http://schemas.microsoft.com/office/drawing/2015/10/21/chartex" xmlns:cx3="http://schemas.microsoft.com/office/drawing/2016/5/9/chartex" xmlns:cx4="http://schemas.microsoft.com/office/drawing/2016/5/10/chartex" xmlns:cx5="http://schemas.microsoft.com/office/drawing/2016/5/11/chartex" xmlns:cx6="http://schemas.microsoft.com/office/drawing/2016/5/12/chartex" xmlns:cx7="http://schemas.microsoft.com/office/drawing/2016/5/13/chartex" xmlns:cx8="http://schemas.microsoft.com/office/drawing/2016/5/14/chartex" xmlns:mc="http://schemas.openxmlformats.org/markup-compatibility/2006" xmlns:aink="http://schemas.microsoft.com/office/drawing/2016/ink" xmlns:am3d="http://schemas.microsoft.com/office/drawing/2017/model3d" xmlns:o="urn:schemas-microsoft-com:office:office" xmlns:r="http://schemas.openxmlformats.org/officeDocument/2006/relationships" xmlns:m="http://schemas.openxmlformats.org/officeDocument/2006/math" xmlns:v="urn:schemas-microsoft-com:vml" xmlns:wp14="http://schemas.microsoft.com/office/word/2010/wordprocessingDrawing" xmlns:wp="http://schemas.openxmlformats.org/drawingml/2006/wordprocessingDrawing" xmlns:w10="urn:schemas-microsoft-com:office:word" xmlns:w="http://schemas.openxmlformats.org/wordprocessingml/2006/main" xmlns:w14="http://schemas.microsoft.com/office/word/2010/wordml" xmlns:w15="http://schemas.microsoft.com/office/word/2012/wordml" xmlns:w16cid="http://schemas.microsoft.com/office/word/2016/wordml/cid" xmlns:w16se="http://schemas.microsoft.com/office/word/2015/wordml/symex" xmlns:wpg="http://schemas.microsoft.com/office/word/2010/wordprocessingGroup" xmlns:wpi="http://schemas.microsoft.com/office/word/2010/wordprocessingInk" xmlns:wne="http://schemas.microsoft.com/office/word/2006/wordml" xmlns:wps="http://schemas.microsoft.com/office/word/2010/wordprocessingShape" mc:Ignorable="w14 w15 w16se w16cid wp14">
+<w:hdr xmlns:wpc="http://schemas.microsoft.com/office/word/2010/wordprocessingCanvas" xmlns:cx="http://schemas.microsoft.com/office/drawing/2014/chartex" xmlns:cx1="http://schemas.microsoft.com/office/drawing/2015/9/8/chartex" xmlns:cx2="http://schemas.microsoft.com/office/drawing/2015/10/21/chartex" xmlns:cx3="http://schemas.microsoft.com/office/drawing/2016/5/9/chartex" xmlns:cx4="http://schemas.microsoft.com/office/drawing/2016/5/10/chartex" xmlns:cx5="http://schemas.microsoft.com/office/drawing/2016/5/11/chartex" xmlns:cx6="http://schemas.microsoft.com/office/drawing/2016/5/12/chartex" xmlns:cx7="http://schemas.microsoft.com/office/drawing/2016/5/13/chartex" xmlns:cx8="http://schemas.microsoft.com/office/drawing/2016/5/14/chartex" xmlns:mc="http://schemas.openxmlformats.org/markup-compatibility/2006" xmlns:aink="http://schemas.microsoft.com/office/drawing/2016/ink" xmlns:am3d="http://schemas.microsoft.com/office/drawing/2017/model3d" xmlns:o="urn:schemas-microsoft-com:office:office" xmlns:r="http://schemas.openxmlformats.org/officeDocument/2006/relationships" xmlns:m="http://schemas.openxmlformats.org/officeDocument/2006/math" xmlns:v="urn:schemas-microsoft-com:vml" xmlns:wp14="http://schemas.microsoft.com/office/word/2010/wordprocessingDrawing" xmlns:wp="http://schemas.openxmlformats.org/drawingml/2006/wordprocessingDrawing" xmlns:w10="urn:schemas-microsoft-com:office:word" xmlns:w="http://schemas.openxmlformats.org/wordprocessingml/2006/main" xmlns:w14="http://schemas.microsoft.com/office/word/2010/wordml" xmlns:w15="http://schemas.microsoft.com/office/word/2012/wordml" xmlns:w16cex="http://schemas.microsoft.com/office/word/2018/wordml/cex" xmlns:w16cid="http://schemas.microsoft.com/office/word/2016/wordml/cid" xmlns:w16="http://schemas.microsoft.com/office/word/2018/wordml" xmlns:w16se="http://schemas.microsoft.com/office/word/2015/wordml/symex" xmlns:wpg="http://schemas.microsoft.com/office/word/2010/wordprocessingGroup" xmlns:wpi="http://schemas.microsoft.com/office/word/2010/wordprocessingInk" xmlns:wne="http://schemas.microsoft.com/office/word/2006/wordml" xmlns:wps="http://schemas.microsoft.com/office/word/2010/wordprocessingShape" mc:Ignorable="w14 w15 w16se w16cid w16 w16cex wp14">
   <w:p>
     <w:pPr>
       <w:pStyle w:val="Header"/>
@@ -676,7 +906,7 @@
         <w:lang w:val="de-DE"/>
       </w:rPr>
       <w:drawing>
-        <wp:anchor distT="0" distB="0" distL="114300" distR="114300" simplePos="0" relativeHeight="251658240" behindDoc="0" locked="0" layoutInCell="1" allowOverlap="1" wp14:anchorId="08F31B68" wp14:editId="05706C0D">
+        <wp:anchor distT="0" distB="0" distL="114300" distR="114300" simplePos="0" relativeHeight="251658240" behindDoc="0" locked="0" layoutInCell="1" allowOverlap="1" wp14:anchorId="08F31B68" wp14:editId="21FC02A8">
           <wp:simplePos x="0" y="0"/>
           <wp:positionH relativeFrom="margin">
             <wp:align>left</wp:align>
@@ -709,6 +939,13 @@
                 <pic:blipFill rotWithShape="1">
                   <a:blip r:embed="rId1">
                     <a:alphaModFix amt="50000"/>
+                    <a:duotone>
+                      <a:schemeClr val="accent2">
+                        <a:shade val="45000"/>
+                        <a:satMod val="135000"/>
+                      </a:schemeClr>
+                      <a:prstClr val="white"/>
+                    </a:duotone>
                     <a:extLst>
                       <a:ext uri="{28A0092B-C50C-407E-A947-70E740481C1C}">
                         <a14:useLocalDpi xmlns:a14="http://schemas.microsoft.com/office/drawing/2010/main" val="0"/>
@@ -752,23 +989,14 @@
         <w:color w:val="A6A6A6" w:themeColor="background1" w:themeShade="A6"/>
         <w:lang w:val="de-DE"/>
       </w:rPr>
-      <w:t xml:space="preserve">University of </w:t>
+      <w:t>University of</w:t>
     </w:r>
-    <w:proofErr w:type="spellStart"/>
     <w:r>
       <w:rPr>
         <w:color w:val="A6A6A6" w:themeColor="background1" w:themeShade="A6"/>
         <w:lang w:val="de-DE"/>
       </w:rPr>
-      <w:t>Consistent</w:t>
-    </w:r>
-    <w:proofErr w:type="spellEnd"/>
-    <w:r>
-      <w:rPr>
-        <w:color w:val="A6A6A6" w:themeColor="background1" w:themeShade="A6"/>
-        <w:lang w:val="de-DE"/>
-      </w:rPr>
-      <w:t xml:space="preserve"> Design</w:t>
+      <w:t xml:space="preserve"> Studies</w:t>
     </w:r>
   </w:p>
   <w:p>
@@ -783,7 +1011,7 @@
 </file>
 
 <file path=word/numbering.xml><?xml version="1.0" encoding="utf-8"?>
-<w:numbering xmlns:wpc="http://schemas.microsoft.com/office/word/2010/wordprocessingCanvas" xmlns:cx="http://schemas.microsoft.com/office/drawing/2014/chartex" xmlns:cx1="http://schemas.microsoft.com/office/drawing/2015/9/8/chartex" xmlns:cx2="http://schemas.microsoft.com/office/drawing/2015/10/21/chartex" xmlns:cx3="http://schemas.microsoft.com/office/drawing/2016/5/9/chartex" xmlns:cx4="http://schemas.microsoft.com/office/drawing/2016/5/10/chartex" xmlns:cx5="http://schemas.microsoft.com/office/drawing/2016/5/11/chartex" xmlns:cx6="http://schemas.microsoft.com/office/drawing/2016/5/12/chartex" xmlns:cx7="http://schemas.microsoft.com/office/drawing/2016/5/13/chartex" xmlns:cx8="http://schemas.microsoft.com/office/drawing/2016/5/14/chartex" xmlns:mc="http://schemas.openxmlformats.org/markup-compatibility/2006" xmlns:aink="http://schemas.microsoft.com/office/drawing/2016/ink" xmlns:am3d="http://schemas.microsoft.com/office/drawing/2017/model3d" xmlns:o="urn:schemas-microsoft-com:office:office" xmlns:r="http://schemas.openxmlformats.org/officeDocument/2006/relationships" xmlns:m="http://schemas.openxmlformats.org/officeDocument/2006/math" xmlns:v="urn:schemas-microsoft-com:vml" xmlns:wp14="http://schemas.microsoft.com/office/word/2010/wordprocessingDrawing" xmlns:wp="http://schemas.openxmlformats.org/drawingml/2006/wordprocessingDrawing" xmlns:w10="urn:schemas-microsoft-com:office:word" xmlns:w="http://schemas.openxmlformats.org/wordprocessingml/2006/main" xmlns:w14="http://schemas.microsoft.com/office/word/2010/wordml" xmlns:w15="http://schemas.microsoft.com/office/word/2012/wordml" xmlns:w16cid="http://schemas.microsoft.com/office/word/2016/wordml/cid" xmlns:w16se="http://schemas.microsoft.com/office/word/2015/wordml/symex" xmlns:wpg="http://schemas.microsoft.com/office/word/2010/wordprocessingGroup" xmlns:wpi="http://schemas.microsoft.com/office/word/2010/wordprocessingInk" xmlns:wne="http://schemas.microsoft.com/office/word/2006/wordml" xmlns:wps="http://schemas.microsoft.com/office/word/2010/wordprocessingShape" mc:Ignorable="w14 w15 w16se w16cid wp14">
+<w:numbering xmlns:wpc="http://schemas.microsoft.com/office/word/2010/wordprocessingCanvas" xmlns:cx="http://schemas.microsoft.com/office/drawing/2014/chartex" xmlns:cx1="http://schemas.microsoft.com/office/drawing/2015/9/8/chartex" xmlns:cx2="http://schemas.microsoft.com/office/drawing/2015/10/21/chartex" xmlns:cx3="http://schemas.microsoft.com/office/drawing/2016/5/9/chartex" xmlns:cx4="http://schemas.microsoft.com/office/drawing/2016/5/10/chartex" xmlns:cx5="http://schemas.microsoft.com/office/drawing/2016/5/11/chartex" xmlns:cx6="http://schemas.microsoft.com/office/drawing/2016/5/12/chartex" xmlns:cx7="http://schemas.microsoft.com/office/drawing/2016/5/13/chartex" xmlns:cx8="http://schemas.microsoft.com/office/drawing/2016/5/14/chartex" xmlns:mc="http://schemas.openxmlformats.org/markup-compatibility/2006" xmlns:aink="http://schemas.microsoft.com/office/drawing/2016/ink" xmlns:am3d="http://schemas.microsoft.com/office/drawing/2017/model3d" xmlns:o="urn:schemas-microsoft-com:office:office" xmlns:r="http://schemas.openxmlformats.org/officeDocument/2006/relationships" xmlns:m="http://schemas.openxmlformats.org/officeDocument/2006/math" xmlns:v="urn:schemas-microsoft-com:vml" xmlns:wp14="http://schemas.microsoft.com/office/word/2010/wordprocessingDrawing" xmlns:wp="http://schemas.openxmlformats.org/drawingml/2006/wordprocessingDrawing" xmlns:w10="urn:schemas-microsoft-com:office:word" xmlns:w="http://schemas.openxmlformats.org/wordprocessingml/2006/main" xmlns:w14="http://schemas.microsoft.com/office/word/2010/wordml" xmlns:w15="http://schemas.microsoft.com/office/word/2012/wordml" xmlns:w16cex="http://schemas.microsoft.com/office/word/2018/wordml/cex" xmlns:w16cid="http://schemas.microsoft.com/office/word/2016/wordml/cid" xmlns:w16="http://schemas.microsoft.com/office/word/2018/wordml" xmlns:w16se="http://schemas.microsoft.com/office/word/2015/wordml/symex" xmlns:wpg="http://schemas.microsoft.com/office/word/2010/wordprocessingGroup" xmlns:wpi="http://schemas.microsoft.com/office/word/2010/wordprocessingInk" xmlns:wne="http://schemas.microsoft.com/office/word/2006/wordml" xmlns:wps="http://schemas.microsoft.com/office/word/2010/wordprocessingShape" mc:Ignorable="w14 w15 w16se w16cid w16 w16cex wp14">
   <w:abstractNum w:abstractNumId="0" w15:restartNumberingAfterBreak="0">
     <w:nsid w:val="FFFFFF7C"/>
     <w:multiLevelType w:val="singleLevel"/>
@@ -1133,7 +1361,7 @@
 </file>
 
 <file path=word/styles.xml><?xml version="1.0" encoding="utf-8"?>
-<w:styles xmlns:mc="http://schemas.openxmlformats.org/markup-compatibility/2006" xmlns:r="http://schemas.openxmlformats.org/officeDocument/2006/relationships" xmlns:w="http://schemas.openxmlformats.org/wordprocessingml/2006/main" xmlns:w14="http://schemas.microsoft.com/office/word/2010/wordml" xmlns:w15="http://schemas.microsoft.com/office/word/2012/wordml" xmlns:w16cid="http://schemas.microsoft.com/office/word/2016/wordml/cid" xmlns:w16se="http://schemas.microsoft.com/office/word/2015/wordml/symex" mc:Ignorable="w14 w15 w16se w16cid">
+<w:styles xmlns:mc="http://schemas.openxmlformats.org/markup-compatibility/2006" xmlns:r="http://schemas.openxmlformats.org/officeDocument/2006/relationships" xmlns:w="http://schemas.openxmlformats.org/wordprocessingml/2006/main" xmlns:w14="http://schemas.microsoft.com/office/word/2010/wordml" xmlns:w15="http://schemas.microsoft.com/office/word/2012/wordml" xmlns:w16cex="http://schemas.microsoft.com/office/word/2018/wordml/cex" xmlns:w16cid="http://schemas.microsoft.com/office/word/2016/wordml/cid" xmlns:w16="http://schemas.microsoft.com/office/word/2018/wordml" xmlns:w16se="http://schemas.microsoft.com/office/word/2015/wordml/symex" mc:Ignorable="w14 w15 w16se w16cid w16 w16cex">
   <w:docDefaults>
     <w:rPrDefault>
       <w:rPr>
@@ -1150,7 +1378,7 @@
       </w:pPr>
     </w:pPrDefault>
   </w:docDefaults>
-  <w:latentStyles w:defLockedState="0" w:defUIPriority="99" w:defSemiHidden="0" w:defUnhideWhenUsed="0" w:defQFormat="0" w:count="377">
+  <w:latentStyles w:defLockedState="0" w:defUIPriority="99" w:defSemiHidden="0" w:defUnhideWhenUsed="0" w:defQFormat="0" w:count="376">
     <w:lsdException w:name="Normal" w:uiPriority="0" w:qFormat="1"/>
     <w:lsdException w:name="heading 1" w:uiPriority="9" w:qFormat="1"/>
     <w:lsdException w:name="heading 2" w:semiHidden="1" w:uiPriority="9" w:unhideWhenUsed="1" w:qFormat="1"/>
@@ -1527,7 +1755,6 @@
     <w:lsdException w:name="Hashtag" w:semiHidden="1" w:unhideWhenUsed="1"/>
     <w:lsdException w:name="Unresolved Mention" w:semiHidden="1" w:unhideWhenUsed="1"/>
     <w:lsdException w:name="Smart Link" w:semiHidden="1" w:unhideWhenUsed="1"/>
-    <w:lsdException w:name="Smart Link Error" w:semiHidden="1" w:unhideWhenUsed="1"/>
   </w:latentStyles>
   <w:style w:type="paragraph" w:default="1" w:styleId="Normal">
     <w:name w:val="Normal"/>
@@ -25801,7 +26028,7 @@
 </file>
 
 <file path=word/glossary/document.xml><?xml version="1.0" encoding="utf-8"?>
-<w:glossaryDocument xmlns:wpc="http://schemas.microsoft.com/office/word/2010/wordprocessingCanvas" xmlns:cx="http://schemas.microsoft.com/office/drawing/2014/chartex" xmlns:cx1="http://schemas.microsoft.com/office/drawing/2015/9/8/chartex" xmlns:cx2="http://schemas.microsoft.com/office/drawing/2015/10/21/chartex" xmlns:cx3="http://schemas.microsoft.com/office/drawing/2016/5/9/chartex" xmlns:cx4="http://schemas.microsoft.com/office/drawing/2016/5/10/chartex" xmlns:cx5="http://schemas.microsoft.com/office/drawing/2016/5/11/chartex" xmlns:cx6="http://schemas.microsoft.com/office/drawing/2016/5/12/chartex" xmlns:cx7="http://schemas.microsoft.com/office/drawing/2016/5/13/chartex" xmlns:cx8="http://schemas.microsoft.com/office/drawing/2016/5/14/chartex" xmlns:mc="http://schemas.openxmlformats.org/markup-compatibility/2006" xmlns:aink="http://schemas.microsoft.com/office/drawing/2016/ink" xmlns:am3d="http://schemas.microsoft.com/office/drawing/2017/model3d" xmlns:o="urn:schemas-microsoft-com:office:office" xmlns:r="http://schemas.openxmlformats.org/officeDocument/2006/relationships" xmlns:m="http://schemas.openxmlformats.org/officeDocument/2006/math" xmlns:v="urn:schemas-microsoft-com:vml" xmlns:wp14="http://schemas.microsoft.com/office/word/2010/wordprocessingDrawing" xmlns:wp="http://schemas.openxmlformats.org/drawingml/2006/wordprocessingDrawing" xmlns:w10="urn:schemas-microsoft-com:office:word" xmlns:w="http://schemas.openxmlformats.org/wordprocessingml/2006/main" xmlns:w14="http://schemas.microsoft.com/office/word/2010/wordml" xmlns:w15="http://schemas.microsoft.com/office/word/2012/wordml" xmlns:w16cid="http://schemas.microsoft.com/office/word/2016/wordml/cid" xmlns:w16se="http://schemas.microsoft.com/office/word/2015/wordml/symex" xmlns:wpg="http://schemas.microsoft.com/office/word/2010/wordprocessingGroup" xmlns:wpi="http://schemas.microsoft.com/office/word/2010/wordprocessingInk" xmlns:wne="http://schemas.microsoft.com/office/word/2006/wordml" xmlns:wps="http://schemas.microsoft.com/office/word/2010/wordprocessingShape" mc:Ignorable="w14 w15 w16se w16cid wp14">
+<w:glossaryDocument xmlns:wpc="http://schemas.microsoft.com/office/word/2010/wordprocessingCanvas" xmlns:cx="http://schemas.microsoft.com/office/drawing/2014/chartex" xmlns:cx1="http://schemas.microsoft.com/office/drawing/2015/9/8/chartex" xmlns:cx2="http://schemas.microsoft.com/office/drawing/2015/10/21/chartex" xmlns:cx3="http://schemas.microsoft.com/office/drawing/2016/5/9/chartex" xmlns:cx4="http://schemas.microsoft.com/office/drawing/2016/5/10/chartex" xmlns:cx5="http://schemas.microsoft.com/office/drawing/2016/5/11/chartex" xmlns:cx6="http://schemas.microsoft.com/office/drawing/2016/5/12/chartex" xmlns:cx7="http://schemas.microsoft.com/office/drawing/2016/5/13/chartex" xmlns:cx8="http://schemas.microsoft.com/office/drawing/2016/5/14/chartex" xmlns:mc="http://schemas.openxmlformats.org/markup-compatibility/2006" xmlns:aink="http://schemas.microsoft.com/office/drawing/2016/ink" xmlns:am3d="http://schemas.microsoft.com/office/drawing/2017/model3d" xmlns:o="urn:schemas-microsoft-com:office:office" xmlns:r="http://schemas.openxmlformats.org/officeDocument/2006/relationships" xmlns:m="http://schemas.openxmlformats.org/officeDocument/2006/math" xmlns:v="urn:schemas-microsoft-com:vml" xmlns:wp14="http://schemas.microsoft.com/office/word/2010/wordprocessingDrawing" xmlns:wp="http://schemas.openxmlformats.org/drawingml/2006/wordprocessingDrawing" xmlns:w10="urn:schemas-microsoft-com:office:word" xmlns:w="http://schemas.openxmlformats.org/wordprocessingml/2006/main" xmlns:w14="http://schemas.microsoft.com/office/word/2010/wordml" xmlns:w15="http://schemas.microsoft.com/office/word/2012/wordml" xmlns:w16cex="http://schemas.microsoft.com/office/word/2018/wordml/cex" xmlns:w16cid="http://schemas.microsoft.com/office/word/2016/wordml/cid" xmlns:w16="http://schemas.microsoft.com/office/word/2018/wordml" xmlns:w16se="http://schemas.microsoft.com/office/word/2015/wordml/symex" xmlns:wpg="http://schemas.microsoft.com/office/word/2010/wordprocessingGroup" xmlns:wpi="http://schemas.microsoft.com/office/word/2010/wordprocessingInk" xmlns:wne="http://schemas.microsoft.com/office/word/2006/wordml" xmlns:wps="http://schemas.microsoft.com/office/word/2010/wordprocessingShape" mc:Ignorable="w14 w15 w16se w16cid w16 w16cex wp14">
   <w:docParts>
     <w:docPart>
       <w:docPartPr>
@@ -26068,7 +26295,7 @@
 </file>
 
 <file path=word/glossary/fontTable.xml><?xml version="1.0" encoding="utf-8"?>
-<w:fonts xmlns:mc="http://schemas.openxmlformats.org/markup-compatibility/2006" xmlns:r="http://schemas.openxmlformats.org/officeDocument/2006/relationships" xmlns:w="http://schemas.openxmlformats.org/wordprocessingml/2006/main" xmlns:w14="http://schemas.microsoft.com/office/word/2010/wordml" xmlns:w15="http://schemas.microsoft.com/office/word/2012/wordml" xmlns:w16cid="http://schemas.microsoft.com/office/word/2016/wordml/cid" xmlns:w16se="http://schemas.microsoft.com/office/word/2015/wordml/symex" mc:Ignorable="w14 w15 w16se w16cid">
+<w:fonts xmlns:mc="http://schemas.openxmlformats.org/markup-compatibility/2006" xmlns:r="http://schemas.openxmlformats.org/officeDocument/2006/relationships" xmlns:w="http://schemas.openxmlformats.org/wordprocessingml/2006/main" xmlns:w14="http://schemas.microsoft.com/office/word/2010/wordml" xmlns:w15="http://schemas.microsoft.com/office/word/2012/wordml" xmlns:w16cex="http://schemas.microsoft.com/office/word/2018/wordml/cex" xmlns:w16cid="http://schemas.microsoft.com/office/word/2016/wordml/cid" xmlns:w16="http://schemas.microsoft.com/office/word/2018/wordml" xmlns:w16se="http://schemas.microsoft.com/office/word/2015/wordml/symex" mc:Ignorable="w14 w15 w16se w16cid w16 w16cex">
   <w:font w:name="Symbol">
     <w:panose1 w:val="05050102010706020507"/>
     <w:charset w:val="02"/>
@@ -26081,7 +26308,7 @@
     <w:charset w:val="00"/>
     <w:family w:val="roman"/>
     <w:pitch w:val="variable"/>
-    <w:sig w:usb0="E0002EFF" w:usb1="C000785B" w:usb2="00000009" w:usb3="00000000" w:csb0="000001FF" w:csb1="00000000"/>
+    <w:sig w:usb0="E0002AFF" w:usb1="C0007843" w:usb2="00000009" w:usb3="00000000" w:csb0="000001FF" w:csb1="00000000"/>
   </w:font>
   <w:font w:name="Wingdings">
     <w:panose1 w:val="05000000000000000000"/>
@@ -26102,7 +26329,7 @@
     <w:charset w:val="00"/>
     <w:family w:val="swiss"/>
     <w:pitch w:val="variable"/>
-    <w:sig w:usb0="E0002EFF" w:usb1="C000785B" w:usb2="00000009" w:usb3="00000000" w:csb0="000001FF" w:csb1="00000000"/>
+    <w:sig w:usb0="E0002AFF" w:usb1="C0007843" w:usb2="00000009" w:usb3="00000000" w:csb0="000001FF" w:csb1="00000000"/>
   </w:font>
   <w:font w:name="Tahoma">
     <w:panose1 w:val="020B0604030504040204"/>
@@ -26125,25 +26352,32 @@
     <w:pitch w:val="fixed"/>
     <w:sig w:usb0="E00006FF" w:usb1="0000FCFF" w:usb2="00000001" w:usb3="00000000" w:csb0="0000019F" w:csb1="00000000"/>
   </w:font>
+  <w:font w:name="Bahnschrift">
+    <w:panose1 w:val="020B0502040204020203"/>
+    <w:charset w:val="00"/>
+    <w:family w:val="swiss"/>
+    <w:pitch w:val="variable"/>
+    <w:sig w:usb0="A00002C7" w:usb1="00000002" w:usb2="00000000" w:usb3="00000000" w:csb0="0000019F" w:csb1="00000000"/>
+  </w:font>
   <w:font w:name="Calibri">
     <w:panose1 w:val="020F0502020204030204"/>
     <w:charset w:val="00"/>
     <w:family w:val="swiss"/>
     <w:pitch w:val="variable"/>
-    <w:sig w:usb0="E4002EFF" w:usb1="C000247B" w:usb2="00000009" w:usb3="00000000" w:csb0="000001FF" w:csb1="00000000"/>
+    <w:sig w:usb0="E00002FF" w:usb1="4000ACFF" w:usb2="00000001" w:usb3="00000000" w:csb0="0000019F" w:csb1="00000000"/>
   </w:font>
   <w:font w:name="Calibri Light">
     <w:panose1 w:val="020F0302020204030204"/>
     <w:charset w:val="00"/>
     <w:family w:val="swiss"/>
     <w:pitch w:val="variable"/>
-    <w:sig w:usb0="E4002EFF" w:usb1="C000247B" w:usb2="00000009" w:usb3="00000000" w:csb0="000001FF" w:csb1="00000000"/>
+    <w:sig w:usb0="A00002EF" w:usb1="4000207B" w:usb2="00000000" w:usb3="00000000" w:csb0="0000009F" w:csb1="00000000"/>
   </w:font>
 </w:fonts>
 </file>
 
 <file path=word/glossary/settings.xml><?xml version="1.0" encoding="utf-8"?>
-<w:settings xmlns:mc="http://schemas.openxmlformats.org/markup-compatibility/2006" xmlns:o="urn:schemas-microsoft-com:office:office" xmlns:r="http://schemas.openxmlformats.org/officeDocument/2006/relationships" xmlns:m="http://schemas.openxmlformats.org/officeDocument/2006/math" xmlns:v="urn:schemas-microsoft-com:vml" xmlns:w10="urn:schemas-microsoft-com:office:word" xmlns:w="http://schemas.openxmlformats.org/wordprocessingml/2006/main" xmlns:w14="http://schemas.microsoft.com/office/word/2010/wordml" xmlns:w15="http://schemas.microsoft.com/office/word/2012/wordml" xmlns:w16cid="http://schemas.microsoft.com/office/word/2016/wordml/cid" xmlns:w16se="http://schemas.microsoft.com/office/word/2015/wordml/symex" xmlns:sl="http://schemas.openxmlformats.org/schemaLibrary/2006/main" mc:Ignorable="w14 w15 w16se w16cid">
+<w:settings xmlns:mc="http://schemas.openxmlformats.org/markup-compatibility/2006" xmlns:o="urn:schemas-microsoft-com:office:office" xmlns:r="http://schemas.openxmlformats.org/officeDocument/2006/relationships" xmlns:m="http://schemas.openxmlformats.org/officeDocument/2006/math" xmlns:v="urn:schemas-microsoft-com:vml" xmlns:w10="urn:schemas-microsoft-com:office:word" xmlns:w="http://schemas.openxmlformats.org/wordprocessingml/2006/main" xmlns:w14="http://schemas.microsoft.com/office/word/2010/wordml" xmlns:w15="http://schemas.microsoft.com/office/word/2012/wordml" xmlns:w16cex="http://schemas.microsoft.com/office/word/2018/wordml/cex" xmlns:w16cid="http://schemas.microsoft.com/office/word/2016/wordml/cid" xmlns:w16="http://schemas.microsoft.com/office/word/2018/wordml" xmlns:w16se="http://schemas.microsoft.com/office/word/2015/wordml/symex" xmlns:sl="http://schemas.openxmlformats.org/schemaLibrary/2006/main" mc:Ignorable="w14 w15 w16se w16cid w16 w16cex">
   <w:view w:val="normal"/>
   <w:defaultTabStop w:val="708"/>
   <w:hyphenationZone w:val="425"/>
@@ -26162,6 +26396,7 @@
     <w:rsid w:val="003B4006"/>
     <w:rsid w:val="00521D85"/>
     <w:rsid w:val="00C77DAA"/>
+    <w:rsid w:val="00CF3F0D"/>
   </w:rsids>
   <m:mathPr>
     <m:mathFont m:val="Cambria Math"/>
@@ -26185,7 +26420,7 @@
 </file>
 
 <file path=word/glossary/styles.xml><?xml version="1.0" encoding="utf-8"?>
-<w:styles xmlns:mc="http://schemas.openxmlformats.org/markup-compatibility/2006" xmlns:r="http://schemas.openxmlformats.org/officeDocument/2006/relationships" xmlns:w="http://schemas.openxmlformats.org/wordprocessingml/2006/main" xmlns:w14="http://schemas.microsoft.com/office/word/2010/wordml" xmlns:w15="http://schemas.microsoft.com/office/word/2012/wordml" xmlns:w16cid="http://schemas.microsoft.com/office/word/2016/wordml/cid" xmlns:w16se="http://schemas.microsoft.com/office/word/2015/wordml/symex" mc:Ignorable="w14 w15 w16se w16cid">
+<w:styles xmlns:mc="http://schemas.openxmlformats.org/markup-compatibility/2006" xmlns:r="http://schemas.openxmlformats.org/officeDocument/2006/relationships" xmlns:w="http://schemas.openxmlformats.org/wordprocessingml/2006/main" xmlns:w14="http://schemas.microsoft.com/office/word/2010/wordml" xmlns:w15="http://schemas.microsoft.com/office/word/2012/wordml" xmlns:w16cex="http://schemas.microsoft.com/office/word/2018/wordml/cex" xmlns:w16cid="http://schemas.microsoft.com/office/word/2016/wordml/cid" xmlns:w16="http://schemas.microsoft.com/office/word/2018/wordml" xmlns:w16se="http://schemas.microsoft.com/office/word/2015/wordml/symex" mc:Ignorable="w14 w15 w16se w16cid w16 w16cex">
   <w:docDefaults>
     <w:rPrDefault>
       <w:rPr>
@@ -26201,7 +26436,7 @@
       </w:pPr>
     </w:pPrDefault>
   </w:docDefaults>
-  <w:latentStyles w:defLockedState="0" w:defUIPriority="99" w:defSemiHidden="0" w:defUnhideWhenUsed="0" w:defQFormat="0" w:count="377">
+  <w:latentStyles w:defLockedState="0" w:defUIPriority="99" w:defSemiHidden="0" w:defUnhideWhenUsed="0" w:defQFormat="0" w:count="376">
     <w:lsdException w:name="Normal" w:uiPriority="0" w:qFormat="1"/>
     <w:lsdException w:name="heading 1" w:uiPriority="9" w:qFormat="1"/>
     <w:lsdException w:name="heading 2" w:semiHidden="1" w:uiPriority="9" w:unhideWhenUsed="1" w:qFormat="1"/>
@@ -26578,7 +26813,6 @@
     <w:lsdException w:name="Hashtag" w:semiHidden="1" w:unhideWhenUsed="1"/>
     <w:lsdException w:name="Unresolved Mention" w:semiHidden="1" w:unhideWhenUsed="1"/>
     <w:lsdException w:name="Smart Link" w:semiHidden="1" w:unhideWhenUsed="1"/>
-    <w:lsdException w:name="Smart Link Error" w:semiHidden="1" w:unhideWhenUsed="1"/>
   </w:latentStyles>
   <w:style w:type="paragraph" w:default="1" w:styleId="Normal">
     <w:name w:val="Normal"/>
@@ -26611,59 +26845,29 @@
     <w:semiHidden/>
     <w:unhideWhenUsed/>
   </w:style>
-  <w:style w:type="paragraph" w:customStyle="1" w:styleId="8EFC9802B52945CBAD5A3C98AC44F033">
-    <w:name w:val="8EFC9802B52945CBAD5A3C98AC44F033"/>
-  </w:style>
   <w:style w:type="paragraph" w:customStyle="1" w:styleId="60D4D07DE66A4FBABCD8DA66D41BA0A9">
     <w:name w:val="60D4D07DE66A4FBABCD8DA66D41BA0A9"/>
   </w:style>
   <w:style w:type="paragraph" w:customStyle="1" w:styleId="C6B6C440D37C4B6898D58B54272440B9">
     <w:name w:val="C6B6C440D37C4B6898D58B54272440B9"/>
   </w:style>
-  <w:style w:type="paragraph" w:customStyle="1" w:styleId="5792AE84CE2C4F13AD7F76399BAF2999">
-    <w:name w:val="5792AE84CE2C4F13AD7F76399BAF2999"/>
-  </w:style>
   <w:style w:type="paragraph" w:customStyle="1" w:styleId="1B353CBD40584B40BFF7D18D8BFA6EA0">
     <w:name w:val="1B353CBD40584B40BFF7D18D8BFA6EA0"/>
   </w:style>
-  <w:style w:type="paragraph" w:customStyle="1" w:styleId="B7C1EDF9A24E46E2A6BD1034554DBF05">
-    <w:name w:val="B7C1EDF9A24E46E2A6BD1034554DBF05"/>
-  </w:style>
   <w:style w:type="paragraph" w:customStyle="1" w:styleId="E307B644F5A5483B87D1F95143CE2187">
     <w:name w:val="E307B644F5A5483B87D1F95143CE2187"/>
   </w:style>
-  <w:style w:type="paragraph" w:customStyle="1" w:styleId="F5298EC251B04EECB851564B1BEEF188">
-    <w:name w:val="F5298EC251B04EECB851564B1BEEF188"/>
-  </w:style>
   <w:style w:type="paragraph" w:customStyle="1" w:styleId="154311CC40654769A3F2EA23345C61CB">
     <w:name w:val="154311CC40654769A3F2EA23345C61CB"/>
   </w:style>
-  <w:style w:type="paragraph" w:customStyle="1" w:styleId="1D0EE879CA78407999D22E5975B30368">
-    <w:name w:val="1D0EE879CA78407999D22E5975B30368"/>
-  </w:style>
   <w:style w:type="paragraph" w:customStyle="1" w:styleId="41D5D7D83516413991478B7730442976">
     <w:name w:val="41D5D7D83516413991478B7730442976"/>
   </w:style>
-  <w:style w:type="paragraph" w:customStyle="1" w:styleId="49C1AFF4196944F6AAC060578904F363">
-    <w:name w:val="49C1AFF4196944F6AAC060578904F363"/>
-  </w:style>
   <w:style w:type="paragraph" w:customStyle="1" w:styleId="96726C09769B401D8A46BFD8A4DF191B">
     <w:name w:val="96726C09769B401D8A46BFD8A4DF191B"/>
   </w:style>
-  <w:style w:type="paragraph" w:customStyle="1" w:styleId="75D8DDF0A3EA45A48F3DCC27F6B3084B">
-    <w:name w:val="75D8DDF0A3EA45A48F3DCC27F6B3084B"/>
-  </w:style>
-  <w:style w:type="paragraph" w:customStyle="1" w:styleId="201D6E4420B0454C915F649B12BC0D10">
-    <w:name w:val="201D6E4420B0454C915F649B12BC0D10"/>
-  </w:style>
-  <w:style w:type="paragraph" w:customStyle="1" w:styleId="35210DB9C86B45858D7C992E0174670D">
-    <w:name w:val="35210DB9C86B45858D7C992E0174670D"/>
-  </w:style>
   <w:style w:type="paragraph" w:customStyle="1" w:styleId="255E34419B274C43B8EA5C52F9E91C47">
     <w:name w:val="255E34419B274C43B8EA5C52F9E91C47"/>
-  </w:style>
-  <w:style w:type="paragraph" w:customStyle="1" w:styleId="BB82829F9C5C4F65ACFAA1BDCD07C555">
-    <w:name w:val="BB82829F9C5C4F65ACFAA1BDCD07C555"/>
   </w:style>
   <w:style w:type="character" w:styleId="Emphasis">
     <w:name w:val="Emphasis"/>
@@ -26676,128 +26880,17 @@
       <w:iCs/>
     </w:rPr>
   </w:style>
-  <w:style w:type="paragraph" w:customStyle="1" w:styleId="D521AAF190544602BED9F90BB054C001">
-    <w:name w:val="D521AAF190544602BED9F90BB054C001"/>
-  </w:style>
   <w:style w:type="paragraph" w:customStyle="1" w:styleId="0080683D56F146A599D330189ABBBB63">
     <w:name w:val="0080683D56F146A599D330189ABBBB63"/>
   </w:style>
-  <w:style w:type="paragraph" w:customStyle="1" w:styleId="6B1A651C61C84477AA60F0FF4B8FEE2F">
-    <w:name w:val="6B1A651C61C84477AA60F0FF4B8FEE2F"/>
-  </w:style>
-  <w:style w:type="paragraph" w:customStyle="1" w:styleId="D69F80B535D74C2D95522AFD464D0DB6">
-    <w:name w:val="D69F80B535D74C2D95522AFD464D0DB6"/>
-  </w:style>
-  <w:style w:type="paragraph" w:customStyle="1" w:styleId="128F6686866B4487ADBD0A946C361D40">
-    <w:name w:val="128F6686866B4487ADBD0A946C361D40"/>
-  </w:style>
-  <w:style w:type="paragraph" w:customStyle="1" w:styleId="6278C76CE63F45228426E2864D38958D">
-    <w:name w:val="6278C76CE63F45228426E2864D38958D"/>
-  </w:style>
-  <w:style w:type="paragraph" w:customStyle="1" w:styleId="F87613440BE64CFCA02A5D53E686C14A">
-    <w:name w:val="F87613440BE64CFCA02A5D53E686C14A"/>
-  </w:style>
-  <w:style w:type="paragraph" w:customStyle="1" w:styleId="C04E3231666243478C0FD32F08379102">
-    <w:name w:val="C04E3231666243478C0FD32F08379102"/>
-  </w:style>
-  <w:style w:type="paragraph" w:customStyle="1" w:styleId="D4C6669E79244F10ACF53D691E7CFEE4">
-    <w:name w:val="D4C6669E79244F10ACF53D691E7CFEE4"/>
-  </w:style>
-  <w:style w:type="paragraph" w:customStyle="1" w:styleId="DE6FC63B14E649118E6DE94DDBE85F5C">
-    <w:name w:val="DE6FC63B14E649118E6DE94DDBE85F5C"/>
-  </w:style>
-  <w:style w:type="paragraph" w:customStyle="1" w:styleId="5E84749245D349E8AA2990F47F46A41B">
-    <w:name w:val="5E84749245D349E8AA2990F47F46A41B"/>
-  </w:style>
-  <w:style w:type="paragraph" w:customStyle="1" w:styleId="39A9C1450D934CB8B0A1800E4DC917C7">
-    <w:name w:val="39A9C1450D934CB8B0A1800E4DC917C7"/>
-  </w:style>
-  <w:style w:type="paragraph" w:customStyle="1" w:styleId="0A7B39C8134947BE8A9F4EE9FFE7A0B6">
-    <w:name w:val="0A7B39C8134947BE8A9F4EE9FFE7A0B6"/>
-  </w:style>
-  <w:style w:type="paragraph" w:customStyle="1" w:styleId="F5B92C22190346FD841632CEDF9AC9AD">
-    <w:name w:val="F5B92C22190346FD841632CEDF9AC9AD"/>
-  </w:style>
-  <w:style w:type="paragraph" w:customStyle="1" w:styleId="F91A08EF940347BEBB1D363FA4CB2E84">
-    <w:name w:val="F91A08EF940347BEBB1D363FA4CB2E84"/>
-  </w:style>
-  <w:style w:type="paragraph" w:customStyle="1" w:styleId="1BA7FDC208104D04884FA880D7C669B6">
-    <w:name w:val="1BA7FDC208104D04884FA880D7C669B6"/>
-  </w:style>
-  <w:style w:type="paragraph" w:customStyle="1" w:styleId="F9C3B11670E944A081E23691A7BDCDC0">
-    <w:name w:val="F9C3B11670E944A081E23691A7BDCDC0"/>
-  </w:style>
-  <w:style w:type="paragraph" w:customStyle="1" w:styleId="7A63112EF9C44C58AC4AD304DEE1105B">
-    <w:name w:val="7A63112EF9C44C58AC4AD304DEE1105B"/>
-  </w:style>
-  <w:style w:type="paragraph" w:customStyle="1" w:styleId="9DE8030787EA4D159EEDA4D74BBDE56B">
-    <w:name w:val="9DE8030787EA4D159EEDA4D74BBDE56B"/>
-  </w:style>
-  <w:style w:type="paragraph" w:customStyle="1" w:styleId="D777876D923748BCA930994E00A5B241">
-    <w:name w:val="D777876D923748BCA930994E00A5B241"/>
-  </w:style>
-  <w:style w:type="paragraph" w:customStyle="1" w:styleId="3878755B48DA438B9948245FEA13E4C5">
-    <w:name w:val="3878755B48DA438B9948245FEA13E4C5"/>
-  </w:style>
-  <w:style w:type="paragraph" w:customStyle="1" w:styleId="91552BBAA87B45C3A0090481617562D6">
-    <w:name w:val="91552BBAA87B45C3A0090481617562D6"/>
-  </w:style>
-  <w:style w:type="paragraph" w:customStyle="1" w:styleId="AD57049873BC4FE489473D6A8931CA98">
-    <w:name w:val="AD57049873BC4FE489473D6A8931CA98"/>
-  </w:style>
-  <w:style w:type="paragraph" w:customStyle="1" w:styleId="882596F1214F465582BF5846A563DE69">
-    <w:name w:val="882596F1214F465582BF5846A563DE69"/>
-  </w:style>
-  <w:style w:type="paragraph" w:customStyle="1" w:styleId="DBA220EC9A924C4AB83F3AB8064BD1F9">
-    <w:name w:val="DBA220EC9A924C4AB83F3AB8064BD1F9"/>
-  </w:style>
-  <w:style w:type="paragraph" w:customStyle="1" w:styleId="2C8F1AD1AE05476F8CAAB13A9A6DDA29">
-    <w:name w:val="2C8F1AD1AE05476F8CAAB13A9A6DDA29"/>
-  </w:style>
-  <w:style w:type="paragraph" w:customStyle="1" w:styleId="36D808982DF2420F8BDC56656CFC14DD">
-    <w:name w:val="36D808982DF2420F8BDC56656CFC14DD"/>
-  </w:style>
-  <w:style w:type="paragraph" w:customStyle="1" w:styleId="37F154F844E34AAAA21454DF2B347A01">
-    <w:name w:val="37F154F844E34AAAA21454DF2B347A01"/>
-  </w:style>
-  <w:style w:type="paragraph" w:customStyle="1" w:styleId="C92B328D07E6418D85C54E984E4B6AB5">
-    <w:name w:val="C92B328D07E6418D85C54E984E4B6AB5"/>
-  </w:style>
-  <w:style w:type="paragraph" w:customStyle="1" w:styleId="57F1DCFD810441918D9B9F7D97D8335F">
-    <w:name w:val="57F1DCFD810441918D9B9F7D97D8335F"/>
-  </w:style>
-  <w:style w:type="paragraph" w:customStyle="1" w:styleId="5D2F4FCD091C40069AA91F922833AABC">
-    <w:name w:val="5D2F4FCD091C40069AA91F922833AABC"/>
-  </w:style>
-  <w:style w:type="paragraph" w:customStyle="1" w:styleId="A9A8E19F99C842159A57B702A50A5216">
-    <w:name w:val="A9A8E19F99C842159A57B702A50A5216"/>
-  </w:style>
-  <w:style w:type="paragraph" w:customStyle="1" w:styleId="41BB792015DC4889B53F5AC5746610B5">
-    <w:name w:val="41BB792015DC4889B53F5AC5746610B5"/>
-  </w:style>
-  <w:style w:type="paragraph" w:customStyle="1" w:styleId="2C523F83B19C428CBE7716359F13D1CC">
-    <w:name w:val="2C523F83B19C428CBE7716359F13D1CC"/>
-  </w:style>
-  <w:style w:type="paragraph" w:customStyle="1" w:styleId="B276AF80E76D4E68ABEFE40354ED4BE0">
-    <w:name w:val="B276AF80E76D4E68ABEFE40354ED4BE0"/>
-  </w:style>
   <w:style w:type="paragraph" w:customStyle="1" w:styleId="CC5CCF11324F4D9987C0AC976019134F">
     <w:name w:val="CC5CCF11324F4D9987C0AC976019134F"/>
-  </w:style>
-  <w:style w:type="paragraph" w:customStyle="1" w:styleId="1845A340B94545B48139B891F95DBD3B">
-    <w:name w:val="1845A340B94545B48139B891F95DBD3B"/>
-  </w:style>
-  <w:style w:type="paragraph" w:customStyle="1" w:styleId="7B7277847EBF43059F4F29E34815A48D">
-    <w:name w:val="7B7277847EBF43059F4F29E34815A48D"/>
-  </w:style>
-  <w:style w:type="paragraph" w:customStyle="1" w:styleId="F79C7266D18E4E67B9D5D2F851C6DC61">
-    <w:name w:val="F79C7266D18E4E67B9D5D2F851C6DC61"/>
   </w:style>
 </w:styles>
 </file>
 
 <file path=word/glossary/webSettings.xml><?xml version="1.0" encoding="utf-8"?>
-<w:webSettings xmlns:mc="http://schemas.openxmlformats.org/markup-compatibility/2006" xmlns:r="http://schemas.openxmlformats.org/officeDocument/2006/relationships" xmlns:w="http://schemas.openxmlformats.org/wordprocessingml/2006/main" xmlns:w14="http://schemas.microsoft.com/office/word/2010/wordml" xmlns:w15="http://schemas.microsoft.com/office/word/2012/wordml" xmlns:w16cid="http://schemas.microsoft.com/office/word/2016/wordml/cid" xmlns:w16se="http://schemas.microsoft.com/office/word/2015/wordml/symex" mc:Ignorable="w14 w15 w16se w16cid">
+<w:webSettings xmlns:mc="http://schemas.openxmlformats.org/markup-compatibility/2006" xmlns:r="http://schemas.openxmlformats.org/officeDocument/2006/relationships" xmlns:w="http://schemas.openxmlformats.org/wordprocessingml/2006/main" xmlns:w14="http://schemas.microsoft.com/office/word/2010/wordml" xmlns:w15="http://schemas.microsoft.com/office/word/2012/wordml" xmlns:w16cex="http://schemas.microsoft.com/office/word/2018/wordml/cex" xmlns:w16cid="http://schemas.microsoft.com/office/word/2016/wordml/cid" xmlns:w16="http://schemas.microsoft.com/office/word/2018/wordml" xmlns:w16se="http://schemas.microsoft.com/office/word/2015/wordml/symex" mc:Ignorable="w14 w15 w16se w16cid w16 w16cex">
   <w:optimizeForBrowser/>
   <w:allowPNG/>
 </w:webSettings>

</xml_diff>